<commit_message>
renaming png files for supplemental
</commit_message>
<xml_diff>
--- a/reports/kea3-enrichment_network.docx
+++ b/reports/kea3-enrichment_network.docx
@@ -5996,7 +5996,7 @@
         <w:rPr>
           <w:rStyle w:val="StringTok"/>
         </w:rPr>
-        <w:t xml:space="preserve">"figure5a_kea3_molecular_interaction_human.png"</w:t>
+        <w:t xml:space="preserve">"supp_figure5a_kea3_molecular_interaction_human.png"</w:t>
       </w:r>
       <w:r>
         <w:rPr>
@@ -6346,7 +6346,7 @@
         <w:rPr>
           <w:rStyle w:val="StringTok"/>
         </w:rPr>
-        <w:t xml:space="preserve">"figure5b_kea3_molecular_interaction_mouse.png"</w:t>
+        <w:t xml:space="preserve">"supp_figure5b_kea3_molecular_interaction_mouse.png"</w:t>
       </w:r>
       <w:r>
         <w:rPr>

</xml_diff>

<commit_message>
more outputs done properly
</commit_message>
<xml_diff>
--- a/reports/kea3-enrichment_network.docx
+++ b/reports/kea3-enrichment_network.docx
@@ -5996,7 +5996,7 @@
         <w:rPr>
           <w:rStyle w:val="StringTok"/>
         </w:rPr>
-        <w:t xml:space="preserve">"supp_figure5a_kea3_molecular_interaction_human.png"</w:t>
+        <w:t xml:space="preserve">"supp_figure3A_kea3_molecular_interaction_human.png"</w:t>
       </w:r>
       <w:r>
         <w:rPr>
@@ -6346,7 +6346,7 @@
         <w:rPr>
           <w:rStyle w:val="StringTok"/>
         </w:rPr>
-        <w:t xml:space="preserve">"supp_figure5b_kea3_molecular_interaction_mouse.png"</w:t>
+        <w:t xml:space="preserve">"supp_figure3B_kea3_molecular_interaction_mouse.png"</w:t>
       </w:r>
       <w:r>
         <w:rPr>

</xml_diff>